<commit_message>
falta realizar preordenes Reporte 2 comenzado
</commit_message>
<xml_diff>
--- a/Proyecto #1 - Programación II.docx
+++ b/Proyecto #1 - Programación II.docx
@@ -198,6 +198,7 @@
           <w:lang w:val="es-MX"/>
         </w:rPr>
       </w:pPr>
+      <w:bookmarkStart w:id="0" w:name="_GoBack"/>
       <w:r>
         <w:rPr>
           <w:b/>
@@ -207,6 +208,7 @@
         <w:t>Tienda de Discos</w:t>
       </w:r>
     </w:p>
+    <w:bookmarkEnd w:id="0"/>
     <w:p>
       <w:pPr>
         <w:spacing w:after="0"/>
@@ -267,7 +269,14 @@
         <w:rPr>
           <w:lang w:val="es-MX"/>
         </w:rPr>
-        <w:t>tar en un repositorio en GitHub</w:t>
+        <w:t xml:space="preserve">tar en un </w:t>
+      </w:r>
+      <w:r>
+        <w:rPr>
+          <w:highlight w:val="green"/>
+          <w:lang w:val="es-MX"/>
+        </w:rPr>
+        <w:t>repositorio en GitHub</w:t>
       </w:r>
       <w:r>
         <w:rPr>
@@ -339,7 +348,33 @@
         <w:rPr>
           <w:lang w:val="es-MX"/>
         </w:rPr>
-        <w:t>Cuando se habla de crear un mantenimiento significa que el usuario puede crear, leer, modificar y eliminar datos. Se le conoce con el nombre de CRUD por sus siglas en inglés.</w:t>
+        <w:t xml:space="preserve">Cuando se habla de crear un mantenimiento significa que el usuario </w:t>
+      </w:r>
+      <w:r>
+        <w:rPr>
+          <w:highlight w:val="darkRed"/>
+          <w:lang w:val="es-MX"/>
+        </w:rPr>
+        <w:t>puede crear, leer, modificar y eliminar datos</w:t>
+      </w:r>
+      <w:r>
+        <w:rPr>
+          <w:lang w:val="es-MX"/>
+        </w:rPr>
+        <w:t xml:space="preserve">. Se le conoce con el nombre </w:t>
+      </w:r>
+      <w:r>
+        <w:rPr>
+          <w:highlight w:val="darkRed"/>
+          <w:lang w:val="es-MX"/>
+        </w:rPr>
+        <w:t>de CRUD</w:t>
+      </w:r>
+      <w:r>
+        <w:rPr>
+          <w:lang w:val="es-MX"/>
+        </w:rPr>
+        <w:t xml:space="preserve"> por sus siglas en inglés.</w:t>
       </w:r>
     </w:p>
     <w:p>
@@ -1163,13 +1198,33 @@
         <w:rPr>
           <w:lang w:val="es-MX"/>
         </w:rPr>
-        <w:t>Una pre orden es cuando el usuario quiso comprar un disco (música o película) y no hay disponibles, lo cual puede hacer una pre orden y posteriormente se le notifica</w:t>
-      </w:r>
-      <w:r>
-        <w:rPr>
-          <w:lang w:val="es-MX"/>
-        </w:rPr>
-        <w:t xml:space="preserve"> por medio de un correo electrónico</w:t>
+        <w:t xml:space="preserve">Una pre orden es cuando el usuario quiso comprar un disco (música o película) y </w:t>
+      </w:r>
+      <w:r>
+        <w:rPr>
+          <w:highlight w:val="yellow"/>
+          <w:lang w:val="es-MX"/>
+        </w:rPr>
+        <w:t>no hay disponibles,</w:t>
+      </w:r>
+      <w:r>
+        <w:rPr>
+          <w:lang w:val="es-MX"/>
+        </w:rPr>
+        <w:t xml:space="preserve"> lo cual puede hacer una pre orden y posteriormente se le notifica</w:t>
+      </w:r>
+      <w:r>
+        <w:rPr>
+          <w:lang w:val="es-MX"/>
+        </w:rPr>
+        <w:t xml:space="preserve"> por </w:t>
+      </w:r>
+      <w:r>
+        <w:rPr>
+          <w:highlight w:val="yellow"/>
+          <w:lang w:val="es-MX"/>
+        </w:rPr>
+        <w:t>medio de un correo electrónico</w:t>
       </w:r>
       <w:r>
         <w:rPr>
@@ -1188,23 +1243,27 @@
         <w:spacing w:after="0"/>
         <w:jc w:val="both"/>
         <w:rPr>
-          <w:lang w:val="es-MX"/>
-        </w:rPr>
-      </w:pPr>
-      <w:r>
-        <w:rPr>
+          <w:highlight w:val="yellow"/>
+          <w:lang w:val="es-MX"/>
+        </w:rPr>
+      </w:pPr>
+      <w:r>
+        <w:rPr>
+          <w:highlight w:val="yellow"/>
           <w:lang w:val="es-MX"/>
         </w:rPr>
         <w:t>Se debe llevar el control de todas las</w:t>
       </w:r>
       <w:r>
         <w:rPr>
+          <w:highlight w:val="yellow"/>
           <w:lang w:val="es-MX"/>
         </w:rPr>
         <w:t xml:space="preserve"> pre-ordenes </w:t>
       </w:r>
       <w:r>
         <w:rPr>
+          <w:highlight w:val="yellow"/>
           <w:lang w:val="es-MX"/>
         </w:rPr>
         <w:t>realizadas por los usuarios.</w:t>
@@ -1240,11 +1299,13 @@
         <w:spacing w:after="0"/>
         <w:jc w:val="both"/>
         <w:rPr>
-          <w:lang w:val="es-MX"/>
-        </w:rPr>
-      </w:pPr>
-      <w:r>
-        <w:rPr>
+          <w:highlight w:val="yellow"/>
+          <w:lang w:val="es-MX"/>
+        </w:rPr>
+      </w:pPr>
+      <w:r>
+        <w:rPr>
+          <w:highlight w:val="yellow"/>
           <w:lang w:val="es-MX"/>
         </w:rPr>
         <w:t>Nombre del artículo.</w:t>
@@ -1260,11 +1321,13 @@
         <w:spacing w:after="0"/>
         <w:jc w:val="both"/>
         <w:rPr>
-          <w:lang w:val="es-MX"/>
-        </w:rPr>
-      </w:pPr>
-      <w:r>
-        <w:rPr>
+          <w:highlight w:val="yellow"/>
+          <w:lang w:val="es-MX"/>
+        </w:rPr>
+      </w:pPr>
+      <w:r>
+        <w:rPr>
+          <w:highlight w:val="yellow"/>
           <w:lang w:val="es-MX"/>
         </w:rPr>
         <w:t>Tipo de disco (música o película).</w:t>
@@ -1280,11 +1343,13 @@
         <w:spacing w:after="0"/>
         <w:jc w:val="both"/>
         <w:rPr>
-          <w:lang w:val="es-MX"/>
-        </w:rPr>
-      </w:pPr>
-      <w:r>
-        <w:rPr>
+          <w:highlight w:val="yellow"/>
+          <w:lang w:val="es-MX"/>
+        </w:rPr>
+      </w:pPr>
+      <w:r>
+        <w:rPr>
+          <w:highlight w:val="yellow"/>
           <w:lang w:val="es-MX"/>
         </w:rPr>
         <w:t xml:space="preserve">Cantidad solicitada por el usuario. </w:t>
@@ -1352,23 +1417,27 @@
         <w:spacing w:after="0"/>
         <w:jc w:val="both"/>
         <w:rPr>
-          <w:lang w:val="es-MX"/>
-        </w:rPr>
-      </w:pPr>
-      <w:r>
-        <w:rPr>
+          <w:highlight w:val="yellow"/>
+          <w:lang w:val="es-MX"/>
+        </w:rPr>
+      </w:pPr>
+      <w:r>
+        <w:rPr>
+          <w:highlight w:val="yellow"/>
           <w:lang w:val="es-MX"/>
         </w:rPr>
         <w:t xml:space="preserve">Si el usuario realiza la compra de esa pre orden, la misma ya no debería aparecer en la lista de pre </w:t>
       </w:r>
       <w:r>
         <w:rPr>
+          <w:highlight w:val="yellow"/>
           <w:lang w:val="es-MX"/>
         </w:rPr>
         <w:t>órdenes</w:t>
       </w:r>
       <w:r>
         <w:rPr>
+          <w:highlight w:val="yellow"/>
           <w:lang w:val="es-MX"/>
         </w:rPr>
         <w:t>, y por su parte, debe aparecer en la lista de compras (música o película).</w:t>
@@ -1471,6 +1540,7 @@
       </w:r>
       <w:r>
         <w:rPr>
+          <w:highlight w:val="yellow"/>
           <w:lang w:val="es-MX"/>
         </w:rPr>
         <w:t>representados por gráficos.</w:t>
@@ -1517,21 +1587,30 @@
       </w:r>
       <w:r>
         <w:rPr>
+          <w:highlight w:val="darkGreen"/>
           <w:lang w:val="es-MX"/>
         </w:rPr>
         <w:t>Discos de música</w:t>
       </w:r>
       <w:r>
         <w:rPr>
+          <w:highlight w:val="darkGreen"/>
           <w:lang w:val="es-MX"/>
         </w:rPr>
         <w:t xml:space="preserve"> </w:t>
       </w:r>
       <w:r>
         <w:rPr>
-          <w:lang w:val="es-MX"/>
-        </w:rPr>
-        <w:t>más vendidos y menos vendidos por categoría.</w:t>
+          <w:highlight w:val="darkGreen"/>
+          <w:lang w:val="es-MX"/>
+        </w:rPr>
+        <w:t>más vendidos y menos vendidos por categoría</w:t>
+      </w:r>
+      <w:r>
+        <w:rPr>
+          <w:lang w:val="es-MX"/>
+        </w:rPr>
+        <w:t>.</w:t>
       </w:r>
     </w:p>
     <w:p>
@@ -1601,6 +1680,7 @@
       </w:r>
       <w:r>
         <w:rPr>
+          <w:highlight w:val="darkGreen"/>
           <w:lang w:val="es-MX"/>
         </w:rPr>
         <w:t>Discos de películas más vendidos y menos vendidos por categoría.</w:t>
@@ -1763,8 +1843,6 @@
         </w:rPr>
         <w:t>se deben registrar al sistema</w:t>
       </w:r>
-      <w:bookmarkStart w:id="0" w:name="_GoBack"/>
-      <w:bookmarkEnd w:id="0"/>
       <w:r>
         <w:rPr>
           <w:lang w:val="es-MX"/>
@@ -1836,7 +1914,6 @@
         <w:spacing w:after="0"/>
         <w:jc w:val="both"/>
         <w:rPr>
-          <w:highlight w:val="yellow"/>
           <w:lang w:val="es-MX"/>
         </w:rPr>
       </w:pPr>
@@ -1930,11 +2007,13 @@
         <w:spacing w:after="0"/>
         <w:jc w:val="both"/>
         <w:rPr>
-          <w:lang w:val="es-MX"/>
-        </w:rPr>
-      </w:pPr>
-      <w:r>
-        <w:rPr>
+          <w:highlight w:val="yellow"/>
+          <w:lang w:val="es-MX"/>
+        </w:rPr>
+      </w:pPr>
+      <w:r>
+        <w:rPr>
+          <w:highlight w:val="yellow"/>
           <w:lang w:val="es-MX"/>
         </w:rPr>
         <w:t xml:space="preserve">Una vez que el usuario se ha registrado, puede </w:t>
@@ -1942,6 +2021,7 @@
       <w:proofErr w:type="spellStart"/>
       <w:r>
         <w:rPr>
+          <w:highlight w:val="yellow"/>
           <w:lang w:val="es-MX"/>
         </w:rPr>
         <w:t>loguearse</w:t>
@@ -1949,6 +2029,7 @@
       <w:proofErr w:type="spellEnd"/>
       <w:r>
         <w:rPr>
+          <w:highlight w:val="yellow"/>
           <w:lang w:val="es-MX"/>
         </w:rPr>
         <w:t xml:space="preserve"> en el sistema.</w:t>
@@ -1998,7 +2079,14 @@
           <w:b/>
           <w:lang w:val="es-MX"/>
         </w:rPr>
-        <w:t xml:space="preserve"> que se desea comprar</w:t>
+        <w:t xml:space="preserve"> que se </w:t>
+      </w:r>
+      <w:r>
+        <w:rPr>
+          <w:b/>
+          <w:lang w:val="es-MX"/>
+        </w:rPr>
+        <w:t>desea comprar</w:t>
       </w:r>
     </w:p>
     <w:p>
@@ -2027,7 +2115,20 @@
         <w:rPr>
           <w:lang w:val="es-MX"/>
         </w:rPr>
-        <w:t xml:space="preserve">Debe de mostrarse la lista de los discos de música que han sido registrados por el administrador, los cuales se deben mostrar por la categoría. </w:t>
+        <w:t xml:space="preserve">Debe de mostrarse la lista de los discos de música que han sido registrados por el administrador, los cuales se deben </w:t>
+      </w:r>
+      <w:r>
+        <w:rPr>
+          <w:highlight w:val="yellow"/>
+          <w:lang w:val="es-MX"/>
+        </w:rPr>
+        <w:t>mostrar por la categoría</w:t>
+      </w:r>
+      <w:r>
+        <w:rPr>
+          <w:lang w:val="es-MX"/>
+        </w:rPr>
+        <w:t xml:space="preserve">. </w:t>
       </w:r>
     </w:p>
     <w:p>
@@ -2045,21 +2146,30 @@
       </w:pPr>
       <w:r>
         <w:rPr>
+          <w:highlight w:val="yellow"/>
           <w:lang w:val="es-MX"/>
         </w:rPr>
         <w:t>Los usuarios pueden buscar un disco de música por medio de los siguientes parámetros: por nombre</w:t>
       </w:r>
       <w:r>
         <w:rPr>
+          <w:highlight w:val="yellow"/>
           <w:lang w:val="es-MX"/>
         </w:rPr>
         <w:t xml:space="preserve"> del disco</w:t>
       </w:r>
       <w:r>
         <w:rPr>
-          <w:lang w:val="es-MX"/>
-        </w:rPr>
-        <w:t>, por precio (es un rango) y por autor.</w:t>
+          <w:highlight w:val="yellow"/>
+          <w:lang w:val="es-MX"/>
+        </w:rPr>
+        <w:t>, por precio (es un rango) y por autor</w:t>
+      </w:r>
+      <w:r>
+        <w:rPr>
+          <w:lang w:val="es-MX"/>
+        </w:rPr>
+        <w:t>.</w:t>
       </w:r>
     </w:p>
     <w:p>
@@ -2079,7 +2189,14 @@
         <w:rPr>
           <w:lang w:val="es-MX"/>
         </w:rPr>
-        <w:t>Cuando un usuario elige un disco debe poder ver el detalle del mismo, lo cual debe mostrar la siguiente información: nombre, autor, precio, lista de canciones.</w:t>
+        <w:t xml:space="preserve">Cuando un usuario elige un disco debe poder ver el detalle del mismo, lo cual debe mostrar la siguiente información: </w:t>
+      </w:r>
+      <w:r>
+        <w:rPr>
+          <w:highlight w:val="yellow"/>
+          <w:lang w:val="es-MX"/>
+        </w:rPr>
+        <w:t>nombre, autor, precio, lista de canciones.</w:t>
       </w:r>
     </w:p>
     <w:p>
@@ -2092,17 +2209,20 @@
         <w:spacing w:after="0"/>
         <w:jc w:val="both"/>
         <w:rPr>
-          <w:lang w:val="es-MX"/>
-        </w:rPr>
-      </w:pPr>
-      <w:r>
-        <w:rPr>
+          <w:highlight w:val="yellow"/>
+          <w:lang w:val="es-MX"/>
+        </w:rPr>
+      </w:pPr>
+      <w:r>
+        <w:rPr>
+          <w:highlight w:val="red"/>
           <w:lang w:val="es-MX"/>
         </w:rPr>
         <w:t>Dentro del mismo detalle del disco</w:t>
       </w:r>
       <w:r>
         <w:rPr>
+          <w:highlight w:val="red"/>
           <w:lang w:val="es-MX"/>
         </w:rPr>
         <w:t xml:space="preserve"> una de las canciones se debe poder reproducir.</w:t>
@@ -2167,7 +2287,20 @@
         <w:rPr>
           <w:lang w:val="es-MX"/>
         </w:rPr>
-        <w:t xml:space="preserve">Debe de mostrarse la lista de los discos de las películas que han sido registrados por el administrador, los cuales se deben mostrar por la categoría. </w:t>
+        <w:t xml:space="preserve">Debe de mostrarse la lista de los discos de las películas que han sido registrados por el administrador, los cuales se deben mostrar </w:t>
+      </w:r>
+      <w:r>
+        <w:rPr>
+          <w:highlight w:val="yellow"/>
+          <w:lang w:val="es-MX"/>
+        </w:rPr>
+        <w:t>por la categoría.</w:t>
+      </w:r>
+      <w:r>
+        <w:rPr>
+          <w:lang w:val="es-MX"/>
+        </w:rPr>
+        <w:t xml:space="preserve"> </w:t>
       </w:r>
     </w:p>
     <w:p>
@@ -2187,16 +2320,25 @@
         <w:rPr>
           <w:lang w:val="es-MX"/>
         </w:rPr>
-        <w:t>Los usuarios pueden buscar un disco de una película por medio de los siguientes parámetros: por nombre</w:t>
-      </w:r>
-      <w:r>
-        <w:rPr>
+        <w:t xml:space="preserve">Los usuarios pueden buscar un disco de una película por medio de los siguientes parámetros: por </w:t>
+      </w:r>
+      <w:r>
+        <w:rPr>
+          <w:highlight w:val="yellow"/>
+          <w:lang w:val="es-MX"/>
+        </w:rPr>
+        <w:t>nombre</w:t>
+      </w:r>
+      <w:r>
+        <w:rPr>
+          <w:highlight w:val="yellow"/>
           <w:lang w:val="es-MX"/>
         </w:rPr>
         <w:t xml:space="preserve"> del disco</w:t>
       </w:r>
       <w:r>
         <w:rPr>
+          <w:highlight w:val="yellow"/>
           <w:lang w:val="es-MX"/>
         </w:rPr>
         <w:t>, por precio (es un rango) y por autor.</w:t>
@@ -2219,7 +2361,14 @@
         <w:rPr>
           <w:lang w:val="es-MX"/>
         </w:rPr>
-        <w:t>Cuando un usuario elige un disco debe poder ver el detalle del mismo, lo cual debe mostrar la siguiente información: nombre, autor, precio.</w:t>
+        <w:t>Cuando un usuario elige un disco debe poder ver el detalle del mismo, lo cual debe mostrar la siguiente información</w:t>
+      </w:r>
+      <w:r>
+        <w:rPr>
+          <w:highlight w:val="yellow"/>
+          <w:lang w:val="es-MX"/>
+        </w:rPr>
+        <w:t>: nombre, autor, precio.</w:t>
       </w:r>
     </w:p>
     <w:p>
@@ -2232,11 +2381,13 @@
         <w:spacing w:after="0"/>
         <w:jc w:val="both"/>
         <w:rPr>
-          <w:lang w:val="es-MX"/>
-        </w:rPr>
-      </w:pPr>
-      <w:r>
-        <w:rPr>
+          <w:highlight w:val="red"/>
+          <w:lang w:val="es-MX"/>
+        </w:rPr>
+      </w:pPr>
+      <w:r>
+        <w:rPr>
+          <w:highlight w:val="red"/>
           <w:lang w:val="es-MX"/>
         </w:rPr>
         <w:t xml:space="preserve">Dentro del mismo detalle del disco se debe poder ver el </w:t>
@@ -2244,6 +2395,7 @@
       <w:proofErr w:type="spellStart"/>
       <w:r>
         <w:rPr>
+          <w:highlight w:val="red"/>
           <w:lang w:val="es-MX"/>
         </w:rPr>
         <w:t>trailer</w:t>
@@ -2251,6 +2403,7 @@
       <w:proofErr w:type="spellEnd"/>
       <w:r>
         <w:rPr>
+          <w:highlight w:val="red"/>
           <w:lang w:val="es-MX"/>
         </w:rPr>
         <w:t xml:space="preserve"> de la película.</w:t>
@@ -2328,7 +2481,14 @@
         <w:rPr>
           <w:lang w:val="es-MX"/>
         </w:rPr>
-        <w:t>Antes de comprar debe escoger la cantidad que compra del mismo disco.</w:t>
+        <w:t xml:space="preserve">Antes de comprar debe escoger </w:t>
+      </w:r>
+      <w:r>
+        <w:rPr>
+          <w:highlight w:val="yellow"/>
+          <w:lang w:val="es-MX"/>
+        </w:rPr>
+        <w:t>la cantidad que compra del mismo disco.</w:t>
       </w:r>
     </w:p>
     <w:p>
@@ -2341,17 +2501,20 @@
         <w:spacing w:after="0"/>
         <w:jc w:val="both"/>
         <w:rPr>
-          <w:lang w:val="es-MX"/>
-        </w:rPr>
-      </w:pPr>
-      <w:r>
-        <w:rPr>
+          <w:highlight w:val="yellow"/>
+          <w:lang w:val="es-MX"/>
+        </w:rPr>
+      </w:pPr>
+      <w:r>
+        <w:rPr>
+          <w:highlight w:val="yellow"/>
           <w:lang w:val="es-MX"/>
         </w:rPr>
         <w:t>Se debe controlar el monto a pagar de acuerdo con la cantidad de discos que el usuario compre.</w:t>
       </w:r>
       <w:r>
         <w:rPr>
+          <w:highlight w:val="yellow"/>
           <w:lang w:val="es-MX"/>
         </w:rPr>
         <w:t xml:space="preserve"> El monto se debe mostrar en la interfaz.</w:t>
@@ -2374,7 +2537,28 @@
         <w:rPr>
           <w:lang w:val="es-MX"/>
         </w:rPr>
-        <w:t>Si no hay disponibilidad del disco que el usuario desea puede hacer una pre orden del mismo.</w:t>
+        <w:t xml:space="preserve">Si </w:t>
+      </w:r>
+      <w:r>
+        <w:rPr>
+          <w:highlight w:val="yellow"/>
+          <w:lang w:val="es-MX"/>
+        </w:rPr>
+        <w:t xml:space="preserve">no hay </w:t>
+      </w:r>
+      <w:r>
+        <w:rPr>
+          <w:highlight w:val="yellow"/>
+          <w:lang w:val="es-MX"/>
+        </w:rPr>
+        <w:t xml:space="preserve">disponibilidad </w:t>
+      </w:r>
+      <w:r>
+        <w:rPr>
+          <w:highlight w:val="yellow"/>
+          <w:lang w:val="es-MX"/>
+        </w:rPr>
+        <w:t>del disco que el usuario desea puede hacer una pre orden del mismo.</w:t>
       </w:r>
     </w:p>
     <w:p>
@@ -2400,7 +2584,14 @@
         <w:rPr>
           <w:lang w:val="es-MX"/>
         </w:rPr>
-        <w:t>se debe almacenar la información en un archivo.</w:t>
+        <w:t xml:space="preserve">se debe almacenar la </w:t>
+      </w:r>
+      <w:r>
+        <w:rPr>
+          <w:highlight w:val="yellow"/>
+          <w:lang w:val="es-MX"/>
+        </w:rPr>
+        <w:t>información en un archivo.</w:t>
       </w:r>
     </w:p>
     <w:p>
@@ -2413,14 +2604,23 @@
         <w:spacing w:after="0"/>
         <w:jc w:val="both"/>
         <w:rPr>
-          <w:lang w:val="es-MX"/>
-        </w:rPr>
-      </w:pPr>
-      <w:r>
-        <w:rPr>
-          <w:lang w:val="es-MX"/>
-        </w:rPr>
-        <w:t>Cuando se realiza la compra se debe enviar un correo electrónico al usuario indicándole que la compra fue un éxito, además indicando el nombre del disco que adquirió.</w:t>
+          <w:highlight w:val="yellow"/>
+          <w:lang w:val="es-MX"/>
+        </w:rPr>
+      </w:pPr>
+      <w:r>
+        <w:rPr>
+          <w:highlight w:val="red"/>
+          <w:lang w:val="es-MX"/>
+        </w:rPr>
+        <w:t>Cuando se realiza la compra se debe enviar un correo electrónico al usuario indicándole que la compra fue un éxito</w:t>
+      </w:r>
+      <w:r>
+        <w:rPr>
+          <w:highlight w:val="yellow"/>
+          <w:lang w:val="es-MX"/>
+        </w:rPr>
+        <w:t>, además indicando el nombre del disco que adquirió.</w:t>
       </w:r>
     </w:p>
     <w:p>
@@ -2440,7 +2640,20 @@
         <w:rPr>
           <w:lang w:val="es-MX"/>
         </w:rPr>
-        <w:t>Cuando se realiza la compra la cantidad de discos se debe disminuir.</w:t>
+        <w:t xml:space="preserve">Cuando se realiza la compra la cantidad de discos se debe </w:t>
+      </w:r>
+      <w:r>
+        <w:rPr>
+          <w:highlight w:val="yellow"/>
+          <w:lang w:val="es-MX"/>
+        </w:rPr>
+        <w:t>disminuir</w:t>
+      </w:r>
+      <w:r>
+        <w:rPr>
+          <w:lang w:val="es-MX"/>
+        </w:rPr>
+        <w:t>.</w:t>
       </w:r>
     </w:p>
     <w:p>
@@ -2461,7 +2674,20 @@
           <w:lang w:val="es-MX"/>
         </w:rPr>
         <w:lastRenderedPageBreak/>
-        <w:t>Cuando se realiza cada compra se debe guardar la fecha en que se realiza, la fecha se asigna desde el código fuente.</w:t>
+        <w:t xml:space="preserve">Cuando se realiza cada compra se debe </w:t>
+      </w:r>
+      <w:r>
+        <w:rPr>
+          <w:highlight w:val="yellow"/>
+          <w:lang w:val="es-MX"/>
+        </w:rPr>
+        <w:t>guardar la fecha</w:t>
+      </w:r>
+      <w:r>
+        <w:rPr>
+          <w:lang w:val="es-MX"/>
+        </w:rPr>
+        <w:t xml:space="preserve"> en que se realiza, la fecha se asigna desde el código fuente.</w:t>
       </w:r>
     </w:p>
     <w:p>
@@ -2536,7 +2762,13 @@
         </w:rPr>
       </w:pPr>
       <w:r>
-        <w:t>La documentación interna, debe ser redactada en inglés.</w:t>
+        <w:t xml:space="preserve">La documentación interna, </w:t>
+      </w:r>
+      <w:r>
+        <w:rPr>
+          <w:highlight w:val="red"/>
+        </w:rPr>
+        <w:t>debe ser redactada en inglés.</w:t>
       </w:r>
     </w:p>
     <w:p>
@@ -2596,11 +2828,13 @@
         <w:spacing w:after="0"/>
         <w:jc w:val="both"/>
         <w:rPr>
-          <w:lang w:val="es-MX"/>
-        </w:rPr>
-      </w:pPr>
-      <w:r>
-        <w:rPr>
+          <w:highlight w:val="yellow"/>
+          <w:lang w:val="es-MX"/>
+        </w:rPr>
+      </w:pPr>
+      <w:r>
+        <w:rPr>
+          <w:highlight w:val="yellow"/>
           <w:lang w:val="es-MX"/>
         </w:rPr>
         <w:t>Portada formal.</w:t>
@@ -2616,11 +2850,13 @@
         <w:spacing w:after="0"/>
         <w:jc w:val="both"/>
         <w:rPr>
-          <w:lang w:val="es-MX"/>
-        </w:rPr>
-      </w:pPr>
-      <w:r>
-        <w:rPr>
+          <w:highlight w:val="yellow"/>
+          <w:lang w:val="es-MX"/>
+        </w:rPr>
+      </w:pPr>
+      <w:r>
+        <w:rPr>
+          <w:highlight w:val="yellow"/>
           <w:lang w:val="es-MX"/>
         </w:rPr>
         <w:t>Descripción detallada de la solución de cada sección del proyecto.</w:t>
@@ -2636,11 +2872,13 @@
         <w:spacing w:after="0"/>
         <w:jc w:val="both"/>
         <w:rPr>
-          <w:lang w:val="es-MX"/>
-        </w:rPr>
-      </w:pPr>
-      <w:r>
-        <w:rPr>
+          <w:highlight w:val="red"/>
+          <w:lang w:val="es-MX"/>
+        </w:rPr>
+      </w:pPr>
+      <w:r>
+        <w:rPr>
+          <w:highlight w:val="red"/>
           <w:lang w:val="es-MX"/>
         </w:rPr>
         <w:t>Toda la documentación debe ser redactada en inglés.</w:t>
@@ -2838,10 +3076,24 @@
         <w:rPr>
           <w:lang w:val="es-MX"/>
         </w:rPr>
-        <w:t xml:space="preserve">jueves 09 de </w:t>
-      </w:r>
-      <w:r>
-        <w:rPr>
+        <w:t xml:space="preserve">jueves </w:t>
+      </w:r>
+      <w:r>
+        <w:rPr>
+          <w:highlight w:val="yellow"/>
+          <w:lang w:val="es-MX"/>
+        </w:rPr>
+        <w:t>09</w:t>
+      </w:r>
+      <w:r>
+        <w:rPr>
+          <w:lang w:val="es-MX"/>
+        </w:rPr>
+        <w:t xml:space="preserve"> de </w:t>
+      </w:r>
+      <w:r>
+        <w:rPr>
+          <w:highlight w:val="yellow"/>
           <w:lang w:val="es-MX"/>
         </w:rPr>
         <w:t>noviembre</w:t>
@@ -2854,15 +3106,23 @@
       </w:r>
       <w:r>
         <w:rPr>
+          <w:highlight w:val="yellow"/>
           <w:lang w:val="es-MX"/>
         </w:rPr>
         <w:t>5</w:t>
       </w:r>
       <w:r>
         <w:rPr>
-          <w:lang w:val="es-MX"/>
-        </w:rPr>
-        <w:t>:00 PM.</w:t>
+          <w:highlight w:val="yellow"/>
+          <w:lang w:val="es-MX"/>
+        </w:rPr>
+        <w:t>:00 PM</w:t>
+      </w:r>
+      <w:r>
+        <w:rPr>
+          <w:lang w:val="es-MX"/>
+        </w:rPr>
+        <w:t>.</w:t>
       </w:r>
     </w:p>
     <w:p>

</xml_diff>

<commit_message>
Cambios menores Trabajando en reporte3
</commit_message>
<xml_diff>
--- a/Proyecto #1 - Programación II.docx
+++ b/Proyecto #1 - Programación II.docx
@@ -198,7 +198,6 @@
           <w:lang w:val="es-MX"/>
         </w:rPr>
       </w:pPr>
-      <w:bookmarkStart w:id="0" w:name="_GoBack"/>
       <w:r>
         <w:rPr>
           <w:b/>
@@ -208,7 +207,6 @@
         <w:t>Tienda de Discos</w:t>
       </w:r>
     </w:p>
-    <w:bookmarkEnd w:id="0"/>
     <w:p>
       <w:pPr>
         <w:spacing w:after="0"/>
@@ -1630,7 +1628,21 @@
         <w:rPr>
           <w:lang w:val="es-MX"/>
         </w:rPr>
-        <w:t>Rep2: Discos de música más comprados por usuario.</w:t>
+        <w:t xml:space="preserve">Rep2: </w:t>
+      </w:r>
+      <w:r>
+        <w:rPr>
+          <w:highlight w:val="darkGreen"/>
+          <w:lang w:val="es-MX"/>
+        </w:rPr>
+        <w:t xml:space="preserve">Discos de música más comprados por </w:t>
+      </w:r>
+      <w:r>
+        <w:rPr>
+          <w:highlight w:val="darkGreen"/>
+          <w:lang w:val="es-MX"/>
+        </w:rPr>
+        <w:t>usuario.</w:t>
       </w:r>
     </w:p>
     <w:p>
@@ -1650,7 +1662,21 @@
         <w:rPr>
           <w:lang w:val="es-MX"/>
         </w:rPr>
-        <w:t>Rep3: Cantidad de discos de música vendidas por rango de fecha.</w:t>
+        <w:t xml:space="preserve">Rep3: </w:t>
+      </w:r>
+      <w:bookmarkStart w:id="0" w:name="_GoBack"/>
+      <w:r>
+        <w:rPr>
+          <w:lang w:val="es-MX"/>
+        </w:rPr>
+        <w:t>Cantidad de discos de música vendidas por rango de fecha</w:t>
+      </w:r>
+      <w:bookmarkEnd w:id="0"/>
+      <w:r>
+        <w:rPr>
+          <w:lang w:val="es-MX"/>
+        </w:rPr>
+        <w:t>.</w:t>
       </w:r>
     </w:p>
     <w:p>
@@ -1713,6 +1739,7 @@
       </w:r>
       <w:r>
         <w:rPr>
+          <w:highlight w:val="darkGreen"/>
           <w:lang w:val="es-MX"/>
         </w:rPr>
         <w:t>Discos de películas más comprados por usuario.</w:t>

</xml_diff>